<commit_message>
Drop Down Text Edits
</commit_message>
<xml_diff>
--- a/2.4 Task.docx
+++ b/2.4 Task.docx
@@ -1041,8 +1041,16 @@
     <w:p>
       <w:pPr>
         <w:pStyle w:val="Heading2"/>
-      </w:pPr>
-      <w:r>
+        <w:rPr>
+          <w:sz w:val="36"/>
+          <w:szCs w:val="24"/>
+        </w:rPr>
+      </w:pPr>
+      <w:r>
+        <w:rPr>
+          <w:sz w:val="36"/>
+          <w:szCs w:val="24"/>
+        </w:rPr>
         <w:lastRenderedPageBreak/>
         <w:t>User one: Carter</w:t>
       </w:r>
@@ -1053,12 +1061,16 @@
         <w:rPr>
           <w:i/>
           <w:iCs/>
+          <w:sz w:val="32"/>
+          <w:szCs w:val="22"/>
         </w:rPr>
       </w:pPr>
       <w:r>
         <w:rPr>
           <w:i/>
           <w:iCs/>
+          <w:sz w:val="32"/>
+          <w:szCs w:val="22"/>
         </w:rPr>
         <w:t>User Target Criteria:</w:t>
       </w:r>
@@ -1066,31 +1078,101 @@
     <w:p>
       <w:pPr>
         <w:spacing w:after="120" w:line="240" w:lineRule="auto"/>
-      </w:pPr>
-      <w:r>
+        <w:rPr>
+          <w:sz w:val="22"/>
+          <w:szCs w:val="22"/>
+        </w:rPr>
+      </w:pPr>
+      <w:r>
+        <w:rPr>
+          <w:sz w:val="22"/>
+          <w:szCs w:val="22"/>
+        </w:rPr>
         <w:t>Age:</w:t>
       </w:r>
+      <w:r>
+        <w:rPr>
+          <w:sz w:val="22"/>
+          <w:szCs w:val="22"/>
+        </w:rPr>
+        <w:t xml:space="preserve"> 24</w:t>
+      </w:r>
     </w:p>
     <w:p>
       <w:pPr>
         <w:spacing w:after="120" w:line="240" w:lineRule="auto"/>
-      </w:pPr>
-      <w:r>
-        <w:t>Profession:</w:t>
-      </w:r>
-    </w:p>
-    <w:p>
-      <w:pPr>
-        <w:spacing w:after="120" w:line="240" w:lineRule="auto"/>
-      </w:pPr>
-      <w:r>
-        <w:t>Designer Experience and Use.</w:t>
-      </w:r>
-    </w:p>
-    <w:p>
-      <w:pPr>
-        <w:spacing w:after="120" w:line="240" w:lineRule="auto"/>
-      </w:pPr>
+        <w:rPr>
+          <w:sz w:val="22"/>
+          <w:szCs w:val="22"/>
+        </w:rPr>
+      </w:pPr>
+      <w:r>
+        <w:rPr>
+          <w:sz w:val="22"/>
+          <w:szCs w:val="22"/>
+        </w:rPr>
+        <w:t>Profession: UX Design</w:t>
+      </w:r>
+      <w:r>
+        <w:rPr>
+          <w:sz w:val="22"/>
+          <w:szCs w:val="22"/>
+        </w:rPr>
+        <w:t xml:space="preserve"> Student</w:t>
+      </w:r>
+    </w:p>
+    <w:p>
+      <w:pPr>
+        <w:spacing w:line="240" w:lineRule="auto"/>
+        <w:rPr>
+          <w:sz w:val="22"/>
+          <w:szCs w:val="22"/>
+        </w:rPr>
+      </w:pPr>
+      <w:r>
+        <w:rPr>
+          <w:sz w:val="22"/>
+          <w:szCs w:val="22"/>
+        </w:rPr>
+        <w:t>Designer Experience and Use</w:t>
+      </w:r>
+      <w:r>
+        <w:rPr>
+          <w:sz w:val="22"/>
+          <w:szCs w:val="22"/>
+        </w:rPr>
+        <w:t xml:space="preserve">: </w:t>
+      </w:r>
+      <w:r>
+        <w:rPr>
+          <w:rFonts w:ascii="Arial" w:eastAsia="Times New Roman" w:hAnsi="Arial" w:cs="Arial"/>
+          <w:color w:val="7F7F7F"/>
+          <w:sz w:val="22"/>
+          <w:szCs w:val="22"/>
+          <w:lang w:eastAsia="en-US"/>
+        </w:rPr>
+        <w:t xml:space="preserve">I tend to mindlessly scroll through Instagram throughout the entirety of my day. I use my iPad a fair amount to create digital renderings on Procreate. I use my laptop for work and school related items </w:t>
+      </w:r>
+      <w:r>
+        <w:rPr>
+          <w:rFonts w:ascii="Arial" w:eastAsia="Times New Roman" w:hAnsi="Arial" w:cs="Arial"/>
+          <w:color w:val="7F7F7F"/>
+          <w:sz w:val="22"/>
+          <w:szCs w:val="22"/>
+          <w:lang w:eastAsia="en-US"/>
+        </w:rPr>
+        <w:t>using,</w:t>
+      </w:r>
+      <w:r>
+        <w:rPr>
+          <w:rFonts w:ascii="Arial" w:eastAsia="Times New Roman" w:hAnsi="Arial" w:cs="Arial"/>
+          <w:color w:val="7F7F7F"/>
+          <w:sz w:val="22"/>
+          <w:szCs w:val="22"/>
+          <w:lang w:eastAsia="en-US"/>
+        </w:rPr>
+        <w:t xml:space="preserve"> Google Docs, Slides and Sheets and Adobe Creative Cloud.</w:t>
+      </w:r>
     </w:p>
     <w:p>
       <w:pPr>
@@ -1098,12 +1180,16 @@
         <w:rPr>
           <w:i/>
           <w:iCs/>
+          <w:sz w:val="32"/>
+          <w:szCs w:val="22"/>
         </w:rPr>
       </w:pPr>
       <w:r>
         <w:rPr>
           <w:i/>
           <w:iCs/>
+          <w:sz w:val="32"/>
+          <w:szCs w:val="22"/>
         </w:rPr>
         <w:t>Tasks:</w:t>
       </w:r>
@@ -1115,16 +1201,16 @@
         <w:rPr>
           <w:i w:val="0"/>
           <w:iCs w:val="0"/>
-          <w:sz w:val="28"/>
-          <w:szCs w:val="20"/>
-        </w:rPr>
-      </w:pPr>
-      <w:r>
-        <w:rPr>
-          <w:i w:val="0"/>
-          <w:iCs w:val="0"/>
-          <w:sz w:val="28"/>
-          <w:szCs w:val="20"/>
+          <w:sz w:val="24"/>
+          <w:szCs w:val="18"/>
+        </w:rPr>
+      </w:pPr>
+      <w:r>
+        <w:rPr>
+          <w:i w:val="0"/>
+          <w:iCs w:val="0"/>
+          <w:sz w:val="24"/>
+          <w:szCs w:val="18"/>
         </w:rPr>
         <w:t>Task One:</w:t>
       </w:r>
@@ -1137,9 +1223,24 @@
           <w:numId w:val="12"/>
         </w:numPr>
         <w:spacing w:line="240" w:lineRule="auto"/>
-      </w:pPr>
-      <w:r>
+        <w:rPr>
+          <w:sz w:val="22"/>
+          <w:szCs w:val="22"/>
+        </w:rPr>
+      </w:pPr>
+      <w:r>
+        <w:rPr>
+          <w:sz w:val="22"/>
+          <w:szCs w:val="22"/>
+        </w:rPr>
         <w:t>Time to Complete:</w:t>
+      </w:r>
+      <w:r>
+        <w:rPr>
+          <w:sz w:val="22"/>
+          <w:szCs w:val="22"/>
+        </w:rPr>
+        <w:t xml:space="preserve"> 2 minutes</w:t>
       </w:r>
     </w:p>
     <w:p>
@@ -1150,9 +1251,34 @@
           <w:numId w:val="12"/>
         </w:numPr>
         <w:spacing w:line="240" w:lineRule="auto"/>
-      </w:pPr>
-      <w:r>
-        <w:t xml:space="preserve">User Views: </w:t>
+        <w:rPr>
+          <w:sz w:val="22"/>
+          <w:szCs w:val="22"/>
+        </w:rPr>
+      </w:pPr>
+      <w:r>
+        <w:rPr>
+          <w:sz w:val="22"/>
+          <w:szCs w:val="22"/>
+        </w:rPr>
+        <w:t>User Views:</w:t>
+      </w:r>
+      <w:r>
+        <w:rPr>
+          <w:sz w:val="22"/>
+          <w:szCs w:val="22"/>
+        </w:rPr>
+        <w:t xml:space="preserve"> </w:t>
+      </w:r>
+      <w:r>
+        <w:rPr>
+          <w:rFonts w:ascii="Arial" w:eastAsia="Times New Roman" w:hAnsi="Arial" w:cs="Arial"/>
+          <w:color w:val="7F7F7F"/>
+          <w:sz w:val="22"/>
+          <w:szCs w:val="22"/>
+          <w:lang w:eastAsia="en-US"/>
+        </w:rPr>
+        <w:t>I feel like it is too much on one side and it makes it look heavy. My suggestions would be to either place everything in the center of the page or try to have them side-by-side in a quadrant of 4.</w:t>
       </w:r>
     </w:p>
     <w:p>
@@ -1162,16 +1288,16 @@
         <w:rPr>
           <w:i w:val="0"/>
           <w:iCs w:val="0"/>
-          <w:sz w:val="28"/>
-          <w:szCs w:val="20"/>
-        </w:rPr>
-      </w:pPr>
-      <w:r>
-        <w:rPr>
-          <w:i w:val="0"/>
-          <w:iCs w:val="0"/>
-          <w:sz w:val="28"/>
-          <w:szCs w:val="20"/>
+          <w:sz w:val="24"/>
+          <w:szCs w:val="18"/>
+        </w:rPr>
+      </w:pPr>
+      <w:r>
+        <w:rPr>
+          <w:i w:val="0"/>
+          <w:iCs w:val="0"/>
+          <w:sz w:val="24"/>
+          <w:szCs w:val="18"/>
         </w:rPr>
         <w:t xml:space="preserve">Task </w:t>
       </w:r>
@@ -1179,8 +1305,8 @@
         <w:rPr>
           <w:i w:val="0"/>
           <w:iCs w:val="0"/>
-          <w:sz w:val="28"/>
-          <w:szCs w:val="20"/>
+          <w:sz w:val="24"/>
+          <w:szCs w:val="18"/>
         </w:rPr>
         <w:t>Two</w:t>
       </w:r>
@@ -1188,8 +1314,8 @@
         <w:rPr>
           <w:i w:val="0"/>
           <w:iCs w:val="0"/>
-          <w:sz w:val="28"/>
-          <w:szCs w:val="20"/>
+          <w:sz w:val="24"/>
+          <w:szCs w:val="18"/>
         </w:rPr>
         <w:t>:</w:t>
       </w:r>
@@ -1202,9 +1328,24 @@
           <w:numId w:val="12"/>
         </w:numPr>
         <w:spacing w:line="240" w:lineRule="auto"/>
-      </w:pPr>
-      <w:r>
+        <w:rPr>
+          <w:sz w:val="22"/>
+          <w:szCs w:val="22"/>
+        </w:rPr>
+      </w:pPr>
+      <w:r>
+        <w:rPr>
+          <w:sz w:val="22"/>
+          <w:szCs w:val="22"/>
+        </w:rPr>
         <w:t>Time to Complete:</w:t>
+      </w:r>
+      <w:r>
+        <w:rPr>
+          <w:sz w:val="22"/>
+          <w:szCs w:val="22"/>
+        </w:rPr>
+        <w:t xml:space="preserve"> 5 minutes</w:t>
       </w:r>
     </w:p>
     <w:p>
@@ -1215,9 +1356,47 @@
           <w:numId w:val="12"/>
         </w:numPr>
         <w:spacing w:line="240" w:lineRule="auto"/>
-      </w:pPr>
-      <w:r>
+        <w:rPr>
+          <w:sz w:val="22"/>
+          <w:szCs w:val="22"/>
+        </w:rPr>
+      </w:pPr>
+      <w:r>
+        <w:rPr>
+          <w:sz w:val="22"/>
+          <w:szCs w:val="22"/>
+        </w:rPr>
         <w:t xml:space="preserve">User Views: </w:t>
+      </w:r>
+      <w:r>
+        <w:rPr>
+          <w:rFonts w:ascii="Arial" w:eastAsia="Times New Roman" w:hAnsi="Arial" w:cs="Arial"/>
+          <w:color w:val="7F7F7F"/>
+          <w:sz w:val="22"/>
+          <w:szCs w:val="22"/>
+          <w:lang w:eastAsia="en-US"/>
+        </w:rPr>
+        <w:t>Your bio is worded nicely</w:t>
+      </w:r>
+      <w:r>
+        <w:rPr>
+          <w:rFonts w:ascii="Arial" w:eastAsia="Times New Roman" w:hAnsi="Arial" w:cs="Arial"/>
+          <w:color w:val="7F7F7F"/>
+          <w:sz w:val="22"/>
+          <w:szCs w:val="22"/>
+          <w:lang w:eastAsia="en-US"/>
+        </w:rPr>
+        <w:t>,</w:t>
+      </w:r>
+      <w:r>
+        <w:rPr>
+          <w:rFonts w:ascii="Arial" w:eastAsia="Times New Roman" w:hAnsi="Arial" w:cs="Arial"/>
+          <w:color w:val="7F7F7F"/>
+          <w:sz w:val="22"/>
+          <w:szCs w:val="22"/>
+          <w:lang w:eastAsia="en-US"/>
+        </w:rPr>
+        <w:t xml:space="preserve"> but maybe begin a new paragraph when you discuss the type of job you are currently seeking so that it doesn't get lost. Again, if you can try to center everything on the page or at the most the photograph. I don’t think the LinkedIn logo needs to be that large, you can shrink it.</w:t>
       </w:r>
     </w:p>
     <w:p>
@@ -1227,16 +1406,16 @@
         <w:rPr>
           <w:i w:val="0"/>
           <w:iCs w:val="0"/>
-          <w:sz w:val="28"/>
-          <w:szCs w:val="20"/>
-        </w:rPr>
-      </w:pPr>
-      <w:r>
-        <w:rPr>
-          <w:i w:val="0"/>
-          <w:iCs w:val="0"/>
-          <w:sz w:val="28"/>
-          <w:szCs w:val="20"/>
+          <w:sz w:val="24"/>
+          <w:szCs w:val="18"/>
+        </w:rPr>
+      </w:pPr>
+      <w:r>
+        <w:rPr>
+          <w:i w:val="0"/>
+          <w:iCs w:val="0"/>
+          <w:sz w:val="24"/>
+          <w:szCs w:val="18"/>
         </w:rPr>
         <w:t xml:space="preserve">Task </w:t>
       </w:r>
@@ -1244,8 +1423,8 @@
         <w:rPr>
           <w:i w:val="0"/>
           <w:iCs w:val="0"/>
-          <w:sz w:val="28"/>
-          <w:szCs w:val="20"/>
+          <w:sz w:val="24"/>
+          <w:szCs w:val="18"/>
         </w:rPr>
         <w:t>Three</w:t>
       </w:r>
@@ -1253,8 +1432,8 @@
         <w:rPr>
           <w:i w:val="0"/>
           <w:iCs w:val="0"/>
-          <w:sz w:val="28"/>
-          <w:szCs w:val="20"/>
+          <w:sz w:val="24"/>
+          <w:szCs w:val="18"/>
         </w:rPr>
         <w:t>:</w:t>
       </w:r>
@@ -1267,9 +1446,24 @@
           <w:numId w:val="12"/>
         </w:numPr>
         <w:spacing w:line="240" w:lineRule="auto"/>
-      </w:pPr>
-      <w:r>
+        <w:rPr>
+          <w:sz w:val="22"/>
+          <w:szCs w:val="22"/>
+        </w:rPr>
+      </w:pPr>
+      <w:r>
+        <w:rPr>
+          <w:sz w:val="22"/>
+          <w:szCs w:val="22"/>
+        </w:rPr>
         <w:t>Time to Complete:</w:t>
+      </w:r>
+      <w:r>
+        <w:rPr>
+          <w:sz w:val="22"/>
+          <w:szCs w:val="22"/>
+        </w:rPr>
+        <w:t xml:space="preserve"> 5 minutes</w:t>
       </w:r>
     </w:p>
     <w:p>
@@ -1280,9 +1474,47 @@
           <w:numId w:val="12"/>
         </w:numPr>
         <w:spacing w:line="240" w:lineRule="auto"/>
-      </w:pPr>
-      <w:r>
+        <w:rPr>
+          <w:sz w:val="22"/>
+          <w:szCs w:val="22"/>
+        </w:rPr>
+      </w:pPr>
+      <w:r>
+        <w:rPr>
+          <w:sz w:val="22"/>
+          <w:szCs w:val="22"/>
+        </w:rPr>
         <w:t xml:space="preserve">User Views: </w:t>
+      </w:r>
+      <w:r>
+        <w:rPr>
+          <w:rFonts w:ascii="Arial" w:eastAsia="Times New Roman" w:hAnsi="Arial" w:cs="Arial"/>
+          <w:color w:val="7F7F7F"/>
+          <w:sz w:val="22"/>
+          <w:szCs w:val="22"/>
+          <w:lang w:eastAsia="en-US"/>
+        </w:rPr>
+        <w:t xml:space="preserve">Some of the large text reads a bit blurred. Something to keep in mind is the consistency of your text. The first intro is much smaller than the rest of the document. Don’t forget to label your high-fidelity wireframes, you labeled low and mid but forgot the </w:t>
+      </w:r>
+      <w:r>
+        <w:rPr>
+          <w:rFonts w:ascii="Arial" w:eastAsia="Times New Roman" w:hAnsi="Arial" w:cs="Arial"/>
+          <w:color w:val="7F7F7F"/>
+          <w:sz w:val="22"/>
+          <w:szCs w:val="22"/>
+          <w:lang w:eastAsia="en-US"/>
+        </w:rPr>
+        <w:t>high,</w:t>
+      </w:r>
+      <w:r>
+        <w:rPr>
+          <w:rFonts w:ascii="Arial" w:eastAsia="Times New Roman" w:hAnsi="Arial" w:cs="Arial"/>
+          <w:color w:val="7F7F7F"/>
+          <w:sz w:val="22"/>
+          <w:szCs w:val="22"/>
+          <w:lang w:eastAsia="en-US"/>
+        </w:rPr>
+        <w:t xml:space="preserve"> so the consistency is broken up.</w:t>
       </w:r>
     </w:p>
     <w:p>
@@ -1292,16 +1524,16 @@
         <w:rPr>
           <w:i w:val="0"/>
           <w:iCs w:val="0"/>
-          <w:sz w:val="28"/>
-          <w:szCs w:val="20"/>
-        </w:rPr>
-      </w:pPr>
-      <w:r>
-        <w:rPr>
-          <w:i w:val="0"/>
-          <w:iCs w:val="0"/>
-          <w:sz w:val="28"/>
-          <w:szCs w:val="20"/>
+          <w:sz w:val="24"/>
+          <w:szCs w:val="18"/>
+        </w:rPr>
+      </w:pPr>
+      <w:r>
+        <w:rPr>
+          <w:i w:val="0"/>
+          <w:iCs w:val="0"/>
+          <w:sz w:val="24"/>
+          <w:szCs w:val="18"/>
         </w:rPr>
         <w:t xml:space="preserve">Task </w:t>
       </w:r>
@@ -1309,8 +1541,8 @@
         <w:rPr>
           <w:i w:val="0"/>
           <w:iCs w:val="0"/>
-          <w:sz w:val="28"/>
-          <w:szCs w:val="20"/>
+          <w:sz w:val="24"/>
+          <w:szCs w:val="18"/>
         </w:rPr>
         <w:t>Four</w:t>
       </w:r>
@@ -1318,8 +1550,8 @@
         <w:rPr>
           <w:i w:val="0"/>
           <w:iCs w:val="0"/>
-          <w:sz w:val="28"/>
-          <w:szCs w:val="20"/>
+          <w:sz w:val="24"/>
+          <w:szCs w:val="18"/>
         </w:rPr>
         <w:t>:</w:t>
       </w:r>
@@ -1332,9 +1564,24 @@
           <w:numId w:val="12"/>
         </w:numPr>
         <w:spacing w:line="240" w:lineRule="auto"/>
-      </w:pPr>
-      <w:r>
+        <w:rPr>
+          <w:sz w:val="22"/>
+          <w:szCs w:val="22"/>
+        </w:rPr>
+      </w:pPr>
+      <w:r>
+        <w:rPr>
+          <w:sz w:val="22"/>
+          <w:szCs w:val="22"/>
+        </w:rPr>
         <w:t>Time to Complete:</w:t>
+      </w:r>
+      <w:r>
+        <w:rPr>
+          <w:sz w:val="22"/>
+          <w:szCs w:val="22"/>
+        </w:rPr>
+        <w:t xml:space="preserve"> 2 minutes</w:t>
       </w:r>
     </w:p>
     <w:p>
@@ -1345,17 +1592,48 @@
           <w:numId w:val="12"/>
         </w:numPr>
         <w:spacing w:line="240" w:lineRule="auto"/>
-      </w:pPr>
-      <w:r>
+        <w:rPr>
+          <w:sz w:val="22"/>
+          <w:szCs w:val="22"/>
+        </w:rPr>
+      </w:pPr>
+      <w:r>
+        <w:rPr>
+          <w:sz w:val="22"/>
+          <w:szCs w:val="22"/>
+        </w:rPr>
         <w:t xml:space="preserve">User Views: </w:t>
       </w:r>
-    </w:p>
-    <w:p>
-      <w:pPr>
-        <w:pStyle w:val="ListParagraph"/>
-        <w:spacing w:line="240" w:lineRule="auto"/>
-        <w:ind w:left="1440"/>
-      </w:pPr>
+      <w:r>
+        <w:rPr>
+          <w:rFonts w:ascii="Arial" w:eastAsia="Times New Roman" w:hAnsi="Arial" w:cs="Arial"/>
+          <w:color w:val="7F7F7F"/>
+          <w:sz w:val="22"/>
+          <w:szCs w:val="22"/>
+          <w:lang w:eastAsia="en-US"/>
+        </w:rPr>
+        <w:t xml:space="preserve">Maybe add another photo of yourself on this page and again, I think you can minimize the LinkedIn logo. Your profile looks great. You have a well worded about page however, once you start actively searching for </w:t>
+      </w:r>
+      <w:r>
+        <w:rPr>
+          <w:rFonts w:ascii="Arial" w:eastAsia="Times New Roman" w:hAnsi="Arial" w:cs="Arial"/>
+          <w:color w:val="7F7F7F"/>
+          <w:sz w:val="22"/>
+          <w:szCs w:val="22"/>
+          <w:lang w:eastAsia="en-US"/>
+        </w:rPr>
+        <w:t>jobs,</w:t>
+      </w:r>
+      <w:r>
+        <w:rPr>
+          <w:rFonts w:ascii="Arial" w:eastAsia="Times New Roman" w:hAnsi="Arial" w:cs="Arial"/>
+          <w:color w:val="7F7F7F"/>
+          <w:sz w:val="22"/>
+          <w:szCs w:val="22"/>
+          <w:lang w:eastAsia="en-US"/>
+        </w:rPr>
+        <w:t xml:space="preserve"> I suggest including the kind of job you are looking for in it.</w:t>
+      </w:r>
     </w:p>
     <w:p>
       <w:pPr>
@@ -1363,50 +1641,142 @@
         <w:rPr>
           <w:i/>
           <w:iCs/>
+          <w:sz w:val="32"/>
+          <w:szCs w:val="22"/>
         </w:rPr>
       </w:pPr>
       <w:r>
         <w:rPr>
           <w:i/>
           <w:iCs/>
+          <w:sz w:val="32"/>
+          <w:szCs w:val="22"/>
+        </w:rPr>
+        <w:lastRenderedPageBreak/>
+        <w:t xml:space="preserve">Carter’s </w:t>
+      </w:r>
+      <w:r>
+        <w:rPr>
+          <w:i/>
+          <w:iCs/>
+          <w:sz w:val="32"/>
+          <w:szCs w:val="22"/>
         </w:rPr>
         <w:t>Open Question Debriefs:</w:t>
       </w:r>
     </w:p>
     <w:p>
-      <w:r>
+      <w:pPr>
+        <w:pStyle w:val="NormalWeb"/>
+        <w:spacing w:before="160" w:beforeAutospacing="0" w:after="320" w:afterAutospacing="0"/>
+        <w:rPr>
+          <w:sz w:val="22"/>
+          <w:szCs w:val="22"/>
+        </w:rPr>
+      </w:pPr>
+      <w:r>
+        <w:rPr>
+          <w:sz w:val="22"/>
+          <w:szCs w:val="22"/>
+        </w:rPr>
         <w:tab/>
-        <w:t>1.</w:t>
-      </w:r>
-    </w:p>
-    <w:p>
-      <w:r>
-        <w:tab/>
-        <w:t>2.</w:t>
-      </w:r>
-    </w:p>
-    <w:p>
-      <w:pPr>
+      </w:r>
+      <w:r>
+        <w:rPr>
+          <w:rFonts w:ascii="Arial" w:hAnsi="Arial" w:cs="Arial"/>
+          <w:color w:val="7F7F7F"/>
+          <w:sz w:val="22"/>
+          <w:szCs w:val="22"/>
+        </w:rPr>
+        <w:t xml:space="preserve">1. I enjoyed the organized layout and flow of it. I </w:t>
+      </w:r>
+      <w:r>
+        <w:rPr>
+          <w:rFonts w:ascii="Arial" w:hAnsi="Arial" w:cs="Arial"/>
+          <w:color w:val="7F7F7F"/>
+          <w:sz w:val="22"/>
+          <w:szCs w:val="22"/>
+        </w:rPr>
+        <w:t>sensed</w:t>
+      </w:r>
+      <w:r>
+        <w:rPr>
+          <w:rFonts w:ascii="Arial" w:hAnsi="Arial" w:cs="Arial"/>
+          <w:color w:val="7F7F7F"/>
+          <w:sz w:val="22"/>
+          <w:szCs w:val="22"/>
+        </w:rPr>
+        <w:t xml:space="preserve"> a bit of a whimsical theme to it with the pastels and calm colors. Is that the feeling you were going for?</w:t>
+      </w:r>
+    </w:p>
+    <w:p>
+      <w:pPr>
+        <w:spacing w:line="240" w:lineRule="auto"/>
         <w:ind w:firstLine="720"/>
-      </w:pPr>
-      <w:r>
-        <w:t>3.</w:t>
+        <w:rPr>
+          <w:rFonts w:ascii="Times New Roman" w:eastAsia="Times New Roman" w:hAnsi="Times New Roman" w:cs="Times New Roman"/>
+          <w:color w:val="auto"/>
+          <w:sz w:val="22"/>
+          <w:szCs w:val="22"/>
+          <w:lang w:eastAsia="en-US"/>
+        </w:rPr>
+      </w:pPr>
+      <w:r>
+        <w:rPr>
+          <w:rFonts w:ascii="Arial" w:eastAsia="Times New Roman" w:hAnsi="Arial" w:cs="Arial"/>
+          <w:color w:val="7F7F7F"/>
+          <w:sz w:val="22"/>
+          <w:szCs w:val="22"/>
+          <w:lang w:eastAsia="en-US"/>
+        </w:rPr>
+        <w:t>2. Keeping everything left aligned was a bit jarring, like my eyes/head never got a moment to relax. I had to keep it turned or angled to follow the flow. If possible, try and move some things to the center.</w:t>
+      </w:r>
+    </w:p>
+    <w:p>
+      <w:pPr>
+        <w:spacing w:line="240" w:lineRule="auto"/>
+        <w:ind w:firstLine="720"/>
+        <w:rPr>
+          <w:rFonts w:ascii="Times New Roman" w:eastAsia="Times New Roman" w:hAnsi="Times New Roman" w:cs="Times New Roman"/>
+          <w:color w:val="auto"/>
+          <w:sz w:val="22"/>
+          <w:szCs w:val="22"/>
+          <w:lang w:eastAsia="en-US"/>
+        </w:rPr>
+      </w:pPr>
+      <w:r>
+        <w:rPr>
+          <w:rFonts w:ascii="Arial" w:eastAsia="Times New Roman" w:hAnsi="Arial" w:cs="Arial"/>
+          <w:color w:val="7F7F7F"/>
+          <w:sz w:val="22"/>
+          <w:szCs w:val="22"/>
+          <w:lang w:eastAsia="en-US"/>
+        </w:rPr>
+        <w:t>3. I don’t know maybe a bit of color in the text for the title of each project once you click on the “view project” that would match the application’s theme. I think it might add some character to it. ☺</w:t>
       </w:r>
     </w:p>
     <w:p>
       <w:pPr>
         <w:pStyle w:val="Heading2"/>
       </w:pPr>
+    </w:p>
+    <w:p/>
+    <w:p/>
+    <w:p/>
+    <w:p/>
+    <w:p/>
+    <w:p/>
+    <w:p/>
+    <w:p/>
+    <w:p/>
+    <w:p/>
+    <w:p/>
+    <w:p>
+      <w:pPr>
+        <w:pStyle w:val="Heading2"/>
+      </w:pPr>
       <w:r>
         <w:lastRenderedPageBreak/>
-        <w:t xml:space="preserve"> </w:t>
-      </w:r>
-    </w:p>
-    <w:p>
-      <w:pPr>
-        <w:pStyle w:val="Heading2"/>
-      </w:pPr>
-      <w:r>
         <w:t xml:space="preserve">User </w:t>
       </w:r>
       <w:r>
@@ -5464,6 +5834,22 @@
       <w:contextualSpacing/>
     </w:pPr>
   </w:style>
+  <w:style w:type="paragraph" w:styleId="NormalWeb">
+    <w:name w:val="Normal (Web)"/>
+    <w:basedOn w:val="Normal"/>
+    <w:uiPriority w:val="99"/>
+    <w:semiHidden/>
+    <w:unhideWhenUsed/>
+    <w:rsid w:val="005268F5"/>
+    <w:pPr>
+      <w:spacing w:before="100" w:beforeAutospacing="1" w:after="100" w:afterAutospacing="1" w:line="240" w:lineRule="auto"/>
+    </w:pPr>
+    <w:rPr>
+      <w:rFonts w:ascii="Times New Roman" w:eastAsia="Times New Roman" w:hAnsi="Times New Roman" w:cs="Times New Roman"/>
+      <w:color w:val="auto"/>
+      <w:lang w:eastAsia="en-US"/>
+    </w:rPr>
+  </w:style>
 </w:styles>
 </file>
 
@@ -5733,7 +6119,7 @@
 </file>
 
 <file path=customXml/itemProps1.xml><?xml version="1.0" encoding="utf-8"?>
-<ds:datastoreItem xmlns:ds="http://schemas.openxmlformats.org/officeDocument/2006/customXml" ds:itemID="{BFF61E46-926B-FD49-BC50-BEA4BCFC039D}">
+<ds:datastoreItem xmlns:ds="http://schemas.openxmlformats.org/officeDocument/2006/customXml" ds:itemID="{8539F387-4587-834C-84E5-335D2DB65B71}">
   <ds:schemaRefs>
     <ds:schemaRef ds:uri="http://schemas.openxmlformats.org/officeDocument/2006/bibliography"/>
   </ds:schemaRefs>

</xml_diff>